<commit_message>
Rewrite text relating to validation
</commit_message>
<xml_diff>
--- a/XMLDefs9.docx
+++ b/XMLDefs9.docx
@@ -341,13 +341,7 @@
         <w:t>These are the first and last dates of the period used to select cases for the extract.</w:t>
       </w:r>
       <w:r>
-        <w:t xml:space="preserve">  Note that the</w:t>
-      </w:r>
-      <w:r>
-        <w:t xml:space="preserve"> format is YY-MM-DD</w:t>
-      </w:r>
-      <w:r>
-        <w:t xml:space="preserve"> with all components required.</w:t>
+        <w:t xml:space="preserve">  Note that the format is YY-MM-DD with all components required.</w:t>
       </w:r>
     </w:p>
     <w:p>
@@ -602,10 +596,7 @@
       </w:r>
       <w:proofErr w:type="spellStart"/>
       <w:r>
-        <w:t>Naaccr</w:t>
-      </w:r>
-      <w:r>
-        <w:t>Metadata</w:t>
+        <w:t>NaaccrMetadata</w:t>
       </w:r>
       <w:proofErr w:type="spellEnd"/>
     </w:p>
@@ -617,7 +608,84 @@
         <w:t>Children: Dictionary (0</w:t>
       </w:r>
       <w:r>
-        <w:t>:1</w:t>
+        <w:t>:1)</w:t>
+      </w:r>
+    </w:p>
+    <w:p>
+      <w:r>
+        <w:t xml:space="preserve">This is the top level of the hierarchy.  </w:t>
+      </w:r>
+      <w:r>
+        <w:t xml:space="preserve">It represents the set of metadata necessary to validate and use </w:t>
+      </w:r>
+      <w:r>
+        <w:t xml:space="preserve">the data in a </w:t>
+      </w:r>
+      <w:proofErr w:type="spellStart"/>
+      <w:r>
+        <w:t>NaaccrData</w:t>
+      </w:r>
+      <w:proofErr w:type="spellEnd"/>
+      <w:r>
+        <w:t xml:space="preserve"> element (q.v. in previous section).  </w:t>
+      </w:r>
+      <w:r>
+        <w:t xml:space="preserve">It is anticipated that there will be more child elements than solely the dictionary, such as </w:t>
+      </w:r>
+      <w:r>
+        <w:t xml:space="preserve">field lists for </w:t>
+      </w:r>
+      <w:r>
+        <w:t>profile support</w:t>
+      </w:r>
+      <w:r>
+        <w:t>.</w:t>
+      </w:r>
+      <w:r>
+        <w:t xml:space="preserve"> It is anticipated that a base version will be distributed along with each NAACCR version for optional customization by state registries.</w:t>
+      </w:r>
+    </w:p>
+    <w:p>
+      <w:pPr>
+        <w:pStyle w:val="Attribute"/>
+      </w:pPr>
+      <w:r>
+        <w:t xml:space="preserve">Attribute: </w:t>
+      </w:r>
+      <w:proofErr w:type="spellStart"/>
+      <w:r>
+        <w:t>xsdVersion</w:t>
+      </w:r>
+      <w:proofErr w:type="spellEnd"/>
+      <w:r>
+        <w:t xml:space="preserve"> (optional, fixed=1.0)</w:t>
+      </w:r>
+    </w:p>
+    <w:p>
+      <w:r>
+        <w:t>This is the XSD version.  It allows for later changes in the XSD.</w:t>
+      </w:r>
+    </w:p>
+    <w:p>
+      <w:pPr>
+        <w:pStyle w:val="Attribute"/>
+      </w:pPr>
+      <w:r>
+        <w:t>Attrib</w:t>
+      </w:r>
+      <w:r>
+        <w:t xml:space="preserve">ute: </w:t>
+      </w:r>
+      <w:proofErr w:type="spellStart"/>
+      <w:r>
+        <w:t>metadataVersion</w:t>
+      </w:r>
+      <w:proofErr w:type="spellEnd"/>
+      <w:r>
+        <w:t xml:space="preserve"> (</w:t>
+      </w:r>
+      <w:r>
+        <w:t>required</w:t>
       </w:r>
       <w:r>
         <w:t>)</w:t>
@@ -625,39 +693,16 @@
     </w:p>
     <w:p>
       <w:r>
-        <w:t>This is the top level of the hierarchy.</w:t>
-      </w:r>
-      <w:r>
-        <w:t xml:space="preserve">  </w:t>
-      </w:r>
-      <w:r>
-        <w:t xml:space="preserve">It represents the set of metadata necessary to validate and use </w:t>
-      </w:r>
-      <w:r>
-        <w:t xml:space="preserve">the data in a </w:t>
-      </w:r>
-      <w:proofErr w:type="spellStart"/>
-      <w:r>
-        <w:t>NaaccrData</w:t>
-      </w:r>
-      <w:proofErr w:type="spellEnd"/>
-      <w:r>
-        <w:t xml:space="preserve"> element (q.v. in previous section).  </w:t>
-      </w:r>
-      <w:r>
-        <w:t xml:space="preserve">It is anticipated that there will be more child elements than solely the dictionary, such as </w:t>
-      </w:r>
-      <w:r>
-        <w:t xml:space="preserve">field lists for </w:t>
-      </w:r>
-      <w:r>
-        <w:t>profile support</w:t>
+        <w:t xml:space="preserve">This allows versioning of the </w:t>
+      </w:r>
+      <w:r>
+        <w:t>metadata</w:t>
       </w:r>
       <w:r>
         <w:t>.</w:t>
       </w:r>
       <w:r>
-        <w:t xml:space="preserve"> It is anticipated that a base version will be distributed along with each NAACCR version for optional customization by state registries.</w:t>
+        <w:t xml:space="preserve">  It should identify the NAACCR version to which it corresponds and any sets of local/requestor/system items it contains.</w:t>
       </w:r>
     </w:p>
     <w:p>
@@ -669,46 +714,16 @@
       </w:r>
       <w:proofErr w:type="spellStart"/>
       <w:r>
-        <w:t>xsdVersion</w:t>
-      </w:r>
-      <w:proofErr w:type="spellEnd"/>
-      <w:r>
-        <w:t xml:space="preserve"> (optional, fixed=1.0)</w:t>
-      </w:r>
-    </w:p>
-    <w:p>
-      <w:r>
-        <w:t>This is the XSD version.  It allows for later changes in the XSD.</w:t>
-      </w:r>
-    </w:p>
-    <w:p>
-      <w:pPr>
-        <w:pStyle w:val="Attribute"/>
-      </w:pPr>
-      <w:r>
-        <w:t>Attrib</w:t>
-      </w:r>
-      <w:r>
-        <w:t xml:space="preserve">ute: </w:t>
-      </w:r>
-      <w:proofErr w:type="spellStart"/>
-      <w:r>
-        <w:t>metadataVersion</w:t>
-      </w:r>
-      <w:proofErr w:type="spellEnd"/>
-      <w:r>
-        <w:t xml:space="preserve"> (</w:t>
-      </w:r>
-      <w:r>
-        <w:t>required</w:t>
-      </w:r>
-      <w:r>
-        <w:t>)</w:t>
-      </w:r>
-    </w:p>
-    <w:p>
-      <w:r>
-        <w:t xml:space="preserve">This allows versioning of the </w:t>
+        <w:t>releaseDate</w:t>
+      </w:r>
+      <w:proofErr w:type="spellEnd"/>
+      <w:r>
+        <w:t xml:space="preserve"> (date, optional)</w:t>
+      </w:r>
+    </w:p>
+    <w:p>
+      <w:r>
+        <w:t xml:space="preserve">This is the effective date of the </w:t>
       </w:r>
       <w:r>
         <w:t>metadata</w:t>
@@ -717,40 +732,8 @@
         <w:t>.</w:t>
       </w:r>
       <w:r>
-        <w:t xml:space="preserve">  It should identify the NAACCR version to which it corresponds and any sets of local/requestor/system items it contains.</w:t>
-      </w:r>
-    </w:p>
-    <w:p>
-      <w:pPr>
-        <w:pStyle w:val="Attribute"/>
-      </w:pPr>
-      <w:r>
-        <w:t xml:space="preserve">Attribute: </w:t>
-      </w:r>
-      <w:proofErr w:type="spellStart"/>
-      <w:r>
-        <w:t>releaseDate</w:t>
-      </w:r>
-      <w:proofErr w:type="spellEnd"/>
-      <w:r>
-        <w:t xml:space="preserve"> (date, optional)</w:t>
-      </w:r>
-    </w:p>
-    <w:p>
-      <w:r>
-        <w:t xml:space="preserve">This is the effective date of the </w:t>
-      </w:r>
-      <w:r>
-        <w:t>metadata</w:t>
-      </w:r>
-      <w:r>
-        <w:t>.</w:t>
-      </w:r>
-      <w:r>
         <w:t xml:space="preserve">  Note that the format is YY-MM-DD with all components required.</w:t>
       </w:r>
-      <w:bookmarkStart w:id="0" w:name="_GoBack"/>
-      <w:bookmarkEnd w:id="0"/>
     </w:p>
     <w:p>
       <w:pPr>
@@ -1713,28 +1696,7 @@
         <w:t xml:space="preserve">  If present, they may be used for validating the values of the item.</w:t>
       </w:r>
       <w:r>
-        <w:t xml:space="preserve">  The contents of the tag may be formatted text</w:t>
-      </w:r>
-      <w:r>
-        <w:t xml:space="preserve"> relating to the use of a particular value.  It can include</w:t>
-      </w:r>
-      <w:r>
-        <w:t xml:space="preserve"> CR, LF and tab</w:t>
-      </w:r>
-      <w:r>
-        <w:t>;</w:t>
-      </w:r>
-      <w:r>
-        <w:t xml:space="preserve"> </w:t>
-      </w:r>
-      <w:r>
-        <w:t>i</w:t>
-      </w:r>
-      <w:r>
-        <w:t>t is recommended that XHTML be used for formatting.</w:t>
-      </w:r>
-      <w:r>
-        <w:t xml:space="preserve">  Use of this element can permit a program to offer the user </w:t>
+        <w:t xml:space="preserve">  The contents of the tag may be formatted text relating to the use of a particular value.  It can include CR, LF and tab; it is recommended that XHTML be used for formatting.  Use of this element can permit a program to offer the user </w:t>
       </w:r>
       <w:r>
         <w:t>detailed help messages.</w:t>
@@ -1987,7 +1949,354 @@
     </w:p>
     <w:p>
       <w:r>
-        <w:t xml:space="preserve">Validation using the XSD will be limited to assuring that only valid item names are used.  Additional single-field validation should be done in the receiving program, such as (1) assuring that a an item appears under the appropriate parent element; (2) assuring that an item appears at most once within a patient or cancer record; (3) assuring that an item is used only in record types for which it is appropriate; (4) assuring that data matches the regex pattern for the item or datatype; and (5) assuring that item values are contained within the </w:t>
+        <w:t>Validation</w:t>
+      </w:r>
+      <w:r>
+        <w:t xml:space="preserve"> of NAACCR</w:t>
+      </w:r>
+      <w:r>
+        <w:t xml:space="preserve"> </w:t>
+      </w:r>
+      <w:r>
+        <w:t>is done at three levels: at the XSD level; at the Metadata level; and at the EDITS level.  Messages which fail XSD validation will be rejected in their entirety; messages which fail Metadata vali</w:t>
+      </w:r>
+      <w:r>
+        <w:t>dation for a particular Patient will reject all data for that P</w:t>
+      </w:r>
+      <w:r>
+        <w:t xml:space="preserve">atient; and messages which fail EDITS validation </w:t>
+      </w:r>
+      <w:r>
+        <w:t xml:space="preserve">for a particular Patient </w:t>
+      </w:r>
+      <w:r>
+        <w:t>will flag</w:t>
+      </w:r>
+      <w:r>
+        <w:t xml:space="preserve"> that Patient </w:t>
+      </w:r>
+      <w:r>
+        <w:t xml:space="preserve">for follow-up and correction. </w:t>
+      </w:r>
+    </w:p>
+    <w:p>
+      <w:pPr>
+        <w:pStyle w:val="Attribute"/>
+      </w:pPr>
+      <w:r>
+        <w:tab/>
+      </w:r>
+      <w:r>
+        <w:rPr>
+          <w:u w:val="single"/>
+        </w:rPr>
+        <w:t>XSD Level Validation</w:t>
+      </w:r>
+    </w:p>
+    <w:p>
+      <w:r>
+        <w:t xml:space="preserve">The XSDs specify the structure of the Data and Metadata </w:t>
+      </w:r>
+      <w:r>
+        <w:t>messages.  XSD validation assures that:</w:t>
+      </w:r>
+    </w:p>
+    <w:p>
+      <w:pPr>
+        <w:pStyle w:val="ListParagraph"/>
+        <w:numPr>
+          <w:ilvl w:val="0"/>
+          <w:numId w:val="3"/>
+        </w:numPr>
+      </w:pPr>
+      <w:r>
+        <w:t>elements are properly nested;</w:t>
+      </w:r>
+    </w:p>
+    <w:p>
+      <w:pPr>
+        <w:pStyle w:val="ListParagraph"/>
+        <w:numPr>
+          <w:ilvl w:val="0"/>
+          <w:numId w:val="3"/>
+        </w:numPr>
+      </w:pPr>
+      <w:r>
+        <w:t>the number of elements of a particular type complies with the minimum and maximum specified in the XSD;</w:t>
+      </w:r>
+    </w:p>
+    <w:p>
+      <w:pPr>
+        <w:pStyle w:val="ListParagraph"/>
+        <w:numPr>
+          <w:ilvl w:val="0"/>
+          <w:numId w:val="3"/>
+        </w:numPr>
+      </w:pPr>
+      <w:r>
+        <w:t>all required attributes are present;</w:t>
+      </w:r>
+    </w:p>
+    <w:p>
+      <w:pPr>
+        <w:pStyle w:val="ListParagraph"/>
+        <w:numPr>
+          <w:ilvl w:val="0"/>
+          <w:numId w:val="3"/>
+        </w:numPr>
+      </w:pPr>
+      <w:r>
+        <w:t>metadata attribute</w:t>
+      </w:r>
+      <w:r>
+        <w:t xml:space="preserve"> value</w:t>
+      </w:r>
+      <w:r>
+        <w:t>s</w:t>
+      </w:r>
+      <w:r>
+        <w:t xml:space="preserve"> for</w:t>
+      </w:r>
+      <w:r>
+        <w:t xml:space="preserve"> </w:t>
+      </w:r>
+      <w:proofErr w:type="spellStart"/>
+      <w:r>
+        <w:t>dataType</w:t>
+      </w:r>
+      <w:proofErr w:type="spellEnd"/>
+      <w:r>
+        <w:t xml:space="preserve"> and </w:t>
+      </w:r>
+      <w:proofErr w:type="spellStart"/>
+      <w:r>
+        <w:t>parentXMLElement</w:t>
+      </w:r>
+      <w:proofErr w:type="spellEnd"/>
+      <w:r>
+        <w:t xml:space="preserve"> have permissible values; and</w:t>
+      </w:r>
+    </w:p>
+    <w:p>
+      <w:pPr>
+        <w:pStyle w:val="ListParagraph"/>
+        <w:numPr>
+          <w:ilvl w:val="0"/>
+          <w:numId w:val="3"/>
+        </w:numPr>
+      </w:pPr>
+      <w:r>
+        <w:t xml:space="preserve">metadata attribute values for </w:t>
+      </w:r>
+      <w:proofErr w:type="spellStart"/>
+      <w:r>
+        <w:t>groupItemId</w:t>
+      </w:r>
+      <w:proofErr w:type="spellEnd"/>
+      <w:r>
+        <w:t xml:space="preserve"> reference items defined in the dictionary</w:t>
+      </w:r>
+    </w:p>
+    <w:p>
+      <w:pPr>
+        <w:pStyle w:val="Attribute"/>
+        <w:rPr>
+          <w:u w:val="single"/>
+        </w:rPr>
+      </w:pPr>
+      <w:r>
+        <w:tab/>
+      </w:r>
+      <w:r>
+        <w:rPr>
+          <w:u w:val="single"/>
+        </w:rPr>
+        <w:t>Metadata Level Validation</w:t>
+      </w:r>
+    </w:p>
+    <w:p>
+      <w:r>
+        <w:t xml:space="preserve">Software which receives NAACCR XML Data should use </w:t>
+      </w:r>
+      <w:r>
+        <w:t>an app</w:t>
+      </w:r>
+      <w:r>
+        <w:t>ropriate metadata specifi</w:t>
+      </w:r>
+      <w:r>
+        <w:t xml:space="preserve">cation to perform </w:t>
+      </w:r>
+      <w:r>
+        <w:t>validations</w:t>
+      </w:r>
+      <w:r>
+        <w:t xml:space="preserve"> to assure that</w:t>
+      </w:r>
+      <w:r>
+        <w:t>:</w:t>
+      </w:r>
+    </w:p>
+    <w:p>
+      <w:pPr>
+        <w:pStyle w:val="ListParagraph"/>
+        <w:numPr>
+          <w:ilvl w:val="0"/>
+          <w:numId w:val="4"/>
+        </w:numPr>
+      </w:pPr>
+      <w:r>
+        <w:t xml:space="preserve">each Item element </w:t>
+      </w:r>
+      <w:r>
+        <w:t>has</w:t>
+      </w:r>
+      <w:r>
+        <w:t xml:space="preserve"> an </w:t>
+      </w:r>
+      <w:proofErr w:type="spellStart"/>
+      <w:r>
+        <w:t>NaaccrId</w:t>
+      </w:r>
+      <w:proofErr w:type="spellEnd"/>
+      <w:r>
+        <w:t xml:space="preserve"> and/or </w:t>
+      </w:r>
+      <w:proofErr w:type="spellStart"/>
+      <w:r>
+        <w:t>NaaccrNum</w:t>
+      </w:r>
+      <w:proofErr w:type="spellEnd"/>
+      <w:r>
+        <w:t xml:space="preserve"> which corresponds to</w:t>
+      </w:r>
+      <w:r>
+        <w:t xml:space="preserve"> </w:t>
+      </w:r>
+      <w:r>
+        <w:t xml:space="preserve">a single </w:t>
+      </w:r>
+      <w:proofErr w:type="spellStart"/>
+      <w:r>
+        <w:t>ItemDef</w:t>
+      </w:r>
+      <w:proofErr w:type="spellEnd"/>
+      <w:r>
+        <w:t xml:space="preserve"> element in the metadata;</w:t>
+      </w:r>
+    </w:p>
+    <w:p>
+      <w:pPr>
+        <w:pStyle w:val="ListParagraph"/>
+        <w:numPr>
+          <w:ilvl w:val="0"/>
+          <w:numId w:val="4"/>
+        </w:numPr>
+      </w:pPr>
+      <w:r>
+        <w:t xml:space="preserve">each Item element </w:t>
+      </w:r>
+      <w:r>
+        <w:t>is</w:t>
+      </w:r>
+      <w:r>
+        <w:t xml:space="preserve"> </w:t>
+      </w:r>
+      <w:r>
+        <w:t xml:space="preserve">contained within the element identified by the </w:t>
+      </w:r>
+      <w:proofErr w:type="spellStart"/>
+      <w:r>
+        <w:t>parentXMLElement</w:t>
+      </w:r>
+      <w:proofErr w:type="spellEnd"/>
+      <w:r>
+        <w:t xml:space="preserve"> attribute of the </w:t>
+      </w:r>
+      <w:proofErr w:type="spellStart"/>
+      <w:r>
+        <w:t>ItemDef</w:t>
+      </w:r>
+      <w:proofErr w:type="spellEnd"/>
+      <w:r>
+        <w:t>;</w:t>
+      </w:r>
+    </w:p>
+    <w:p>
+      <w:pPr>
+        <w:pStyle w:val="ListParagraph"/>
+        <w:numPr>
+          <w:ilvl w:val="0"/>
+          <w:numId w:val="4"/>
+        </w:numPr>
+      </w:pPr>
+      <w:r>
+        <w:t xml:space="preserve">at most one Item element corresponding to a single </w:t>
+      </w:r>
+      <w:proofErr w:type="spellStart"/>
+      <w:r>
+        <w:t>ItemDef</w:t>
+      </w:r>
+      <w:proofErr w:type="spellEnd"/>
+      <w:r>
+        <w:t xml:space="preserve"> appears within a Patient or Tumor element; </w:t>
+      </w:r>
+    </w:p>
+    <w:p>
+      <w:pPr>
+        <w:pStyle w:val="ListParagraph"/>
+        <w:numPr>
+          <w:ilvl w:val="0"/>
+          <w:numId w:val="4"/>
+        </w:numPr>
+      </w:pPr>
+      <w:r>
+        <w:lastRenderedPageBreak/>
+        <w:t xml:space="preserve">each Item element has a data value which matches the regular expression implied by the datatype attribute or specified in the regex attribute of the </w:t>
+      </w:r>
+      <w:proofErr w:type="spellStart"/>
+      <w:r>
+        <w:t>ItemDef</w:t>
+      </w:r>
+      <w:proofErr w:type="spellEnd"/>
+      <w:r>
+        <w:t>;</w:t>
+      </w:r>
+      <w:r>
+        <w:t xml:space="preserve"> and</w:t>
+      </w:r>
+    </w:p>
+    <w:p>
+      <w:pPr>
+        <w:pStyle w:val="ListParagraph"/>
+        <w:numPr>
+          <w:ilvl w:val="0"/>
+          <w:numId w:val="4"/>
+        </w:numPr>
+      </w:pPr>
+      <w:proofErr w:type="gramStart"/>
+      <w:r>
+        <w:t>each</w:t>
+      </w:r>
+      <w:proofErr w:type="gramEnd"/>
+      <w:r>
+        <w:t xml:space="preserve"> Item element has a data value which matches a </w:t>
+      </w:r>
+      <w:proofErr w:type="spellStart"/>
+      <w:r>
+        <w:t>ValidValue</w:t>
+      </w:r>
+      <w:proofErr w:type="spellEnd"/>
+      <w:r>
+        <w:t xml:space="preserve"> of the </w:t>
+      </w:r>
+      <w:proofErr w:type="spellStart"/>
+      <w:r>
+        <w:t>ItemDef</w:t>
+      </w:r>
+      <w:proofErr w:type="spellEnd"/>
+      <w:r>
+        <w:t xml:space="preserve"> if </w:t>
       </w:r>
       <w:proofErr w:type="spellStart"/>
       <w:r>
@@ -1995,7 +2304,84 @@
       </w:r>
       <w:proofErr w:type="spellEnd"/>
       <w:r>
-        <w:t xml:space="preserve"> for the item (if provided).  Multi-field validations and required items will be handled by the existing EDITS facility.</w:t>
+        <w:t xml:space="preserve"> are provided in the metadata.</w:t>
+      </w:r>
+    </w:p>
+    <w:p>
+      <w:pPr>
+        <w:pStyle w:val="Attribute"/>
+        <w:rPr>
+          <w:u w:val="single"/>
+        </w:rPr>
+      </w:pPr>
+      <w:r>
+        <w:tab/>
+      </w:r>
+      <w:r>
+        <w:rPr>
+          <w:u w:val="single"/>
+        </w:rPr>
+        <w:t>EDITS Level Validation</w:t>
+      </w:r>
+    </w:p>
+    <w:p>
+      <w:r>
+        <w:t xml:space="preserve">EDITS level validation is handled by the existing EDITS facility.  </w:t>
+      </w:r>
+      <w:r>
+        <w:t>It assures that:</w:t>
+      </w:r>
+    </w:p>
+    <w:p>
+      <w:pPr>
+        <w:pStyle w:val="ListParagraph"/>
+        <w:numPr>
+          <w:ilvl w:val="0"/>
+          <w:numId w:val="5"/>
+        </w:numPr>
+      </w:pPr>
+      <w:r>
+        <w:t xml:space="preserve">each Item element has a data value which is a valid value (duplicating the </w:t>
+      </w:r>
+      <w:proofErr w:type="spellStart"/>
+      <w:r>
+        <w:t>ValidValues</w:t>
+      </w:r>
+      <w:proofErr w:type="spellEnd"/>
+      <w:r>
+        <w:t xml:space="preserve"> capability);</w:t>
+      </w:r>
+    </w:p>
+    <w:p>
+      <w:pPr>
+        <w:pStyle w:val="ListParagraph"/>
+        <w:numPr>
+          <w:ilvl w:val="0"/>
+          <w:numId w:val="5"/>
+        </w:numPr>
+      </w:pPr>
+      <w:r>
+        <w:t>each Item element required for a particular message is provided; and</w:t>
+      </w:r>
+    </w:p>
+    <w:p>
+      <w:pPr>
+        <w:pStyle w:val="ListParagraph"/>
+        <w:numPr>
+          <w:ilvl w:val="0"/>
+          <w:numId w:val="5"/>
+        </w:numPr>
+      </w:pPr>
+      <w:proofErr w:type="gramStart"/>
+      <w:r>
+        <w:t>multi-field</w:t>
+      </w:r>
+      <w:proofErr w:type="gramEnd"/>
+      <w:r>
+        <w:t xml:space="preserve"> validation conditions are met for a particular Patient or Tumor</w:t>
+      </w:r>
+      <w:r>
+        <w:t>.</w:t>
       </w:r>
     </w:p>
     <w:p>
@@ -2150,7 +2536,6 @@
         <w:pStyle w:val="Attribute"/>
       </w:pPr>
       <w:r>
-        <w:lastRenderedPageBreak/>
         <w:t>Extensions</w:t>
       </w:r>
     </w:p>
@@ -2169,7 +2554,10 @@
       </w:r>
     </w:p>
     <w:p/>
-    <w:p/>
+    <w:p>
+      <w:bookmarkStart w:id="0" w:name="_GoBack"/>
+      <w:bookmarkEnd w:id="0"/>
+    </w:p>
     <w:sectPr>
       <w:pgSz w:w="12240" w:h="15840"/>
       <w:pgMar w:top="1440" w:right="1440" w:bottom="1440" w:left="1440" w:header="720" w:footer="720" w:gutter="0"/>
@@ -2408,11 +2796,278 @@
       </w:rPr>
     </w:lvl>
   </w:abstractNum>
+  <w:abstractNum w:abstractNumId="2">
+    <w:nsid w:val="22A83746"/>
+    <w:multiLevelType w:val="hybridMultilevel"/>
+    <w:tmpl w:val="7C3EC000"/>
+    <w:lvl w:ilvl="0" w:tplc="0409000F">
+      <w:start w:val="1"/>
+      <w:numFmt w:val="decimal"/>
+      <w:lvlText w:val="%1."/>
+      <w:lvlJc w:val="left"/>
+      <w:pPr>
+        <w:ind w:left="720" w:hanging="360"/>
+      </w:pPr>
+    </w:lvl>
+    <w:lvl w:ilvl="1" w:tplc="04090019" w:tentative="1">
+      <w:start w:val="1"/>
+      <w:numFmt w:val="lowerLetter"/>
+      <w:lvlText w:val="%2."/>
+      <w:lvlJc w:val="left"/>
+      <w:pPr>
+        <w:ind w:left="1440" w:hanging="360"/>
+      </w:pPr>
+    </w:lvl>
+    <w:lvl w:ilvl="2" w:tplc="0409001B" w:tentative="1">
+      <w:start w:val="1"/>
+      <w:numFmt w:val="lowerRoman"/>
+      <w:lvlText w:val="%3."/>
+      <w:lvlJc w:val="right"/>
+      <w:pPr>
+        <w:ind w:left="2160" w:hanging="180"/>
+      </w:pPr>
+    </w:lvl>
+    <w:lvl w:ilvl="3" w:tplc="0409000F" w:tentative="1">
+      <w:start w:val="1"/>
+      <w:numFmt w:val="decimal"/>
+      <w:lvlText w:val="%4."/>
+      <w:lvlJc w:val="left"/>
+      <w:pPr>
+        <w:ind w:left="2880" w:hanging="360"/>
+      </w:pPr>
+    </w:lvl>
+    <w:lvl w:ilvl="4" w:tplc="04090019" w:tentative="1">
+      <w:start w:val="1"/>
+      <w:numFmt w:val="lowerLetter"/>
+      <w:lvlText w:val="%5."/>
+      <w:lvlJc w:val="left"/>
+      <w:pPr>
+        <w:ind w:left="3600" w:hanging="360"/>
+      </w:pPr>
+    </w:lvl>
+    <w:lvl w:ilvl="5" w:tplc="0409001B" w:tentative="1">
+      <w:start w:val="1"/>
+      <w:numFmt w:val="lowerRoman"/>
+      <w:lvlText w:val="%6."/>
+      <w:lvlJc w:val="right"/>
+      <w:pPr>
+        <w:ind w:left="4320" w:hanging="180"/>
+      </w:pPr>
+    </w:lvl>
+    <w:lvl w:ilvl="6" w:tplc="0409000F" w:tentative="1">
+      <w:start w:val="1"/>
+      <w:numFmt w:val="decimal"/>
+      <w:lvlText w:val="%7."/>
+      <w:lvlJc w:val="left"/>
+      <w:pPr>
+        <w:ind w:left="5040" w:hanging="360"/>
+      </w:pPr>
+    </w:lvl>
+    <w:lvl w:ilvl="7" w:tplc="04090019" w:tentative="1">
+      <w:start w:val="1"/>
+      <w:numFmt w:val="lowerLetter"/>
+      <w:lvlText w:val="%8."/>
+      <w:lvlJc w:val="left"/>
+      <w:pPr>
+        <w:ind w:left="5760" w:hanging="360"/>
+      </w:pPr>
+    </w:lvl>
+    <w:lvl w:ilvl="8" w:tplc="0409001B" w:tentative="1">
+      <w:start w:val="1"/>
+      <w:numFmt w:val="lowerRoman"/>
+      <w:lvlText w:val="%9."/>
+      <w:lvlJc w:val="right"/>
+      <w:pPr>
+        <w:ind w:left="6480" w:hanging="180"/>
+      </w:pPr>
+    </w:lvl>
+  </w:abstractNum>
+  <w:abstractNum w:abstractNumId="3">
+    <w:nsid w:val="30667BE5"/>
+    <w:multiLevelType w:val="hybridMultilevel"/>
+    <w:tmpl w:val="A9664714"/>
+    <w:lvl w:ilvl="0" w:tplc="0409000F">
+      <w:start w:val="1"/>
+      <w:numFmt w:val="decimal"/>
+      <w:lvlText w:val="%1."/>
+      <w:lvlJc w:val="left"/>
+      <w:pPr>
+        <w:ind w:left="720" w:hanging="360"/>
+      </w:pPr>
+    </w:lvl>
+    <w:lvl w:ilvl="1" w:tplc="04090019" w:tentative="1">
+      <w:start w:val="1"/>
+      <w:numFmt w:val="lowerLetter"/>
+      <w:lvlText w:val="%2."/>
+      <w:lvlJc w:val="left"/>
+      <w:pPr>
+        <w:ind w:left="1440" w:hanging="360"/>
+      </w:pPr>
+    </w:lvl>
+    <w:lvl w:ilvl="2" w:tplc="0409001B" w:tentative="1">
+      <w:start w:val="1"/>
+      <w:numFmt w:val="lowerRoman"/>
+      <w:lvlText w:val="%3."/>
+      <w:lvlJc w:val="right"/>
+      <w:pPr>
+        <w:ind w:left="2160" w:hanging="180"/>
+      </w:pPr>
+    </w:lvl>
+    <w:lvl w:ilvl="3" w:tplc="0409000F" w:tentative="1">
+      <w:start w:val="1"/>
+      <w:numFmt w:val="decimal"/>
+      <w:lvlText w:val="%4."/>
+      <w:lvlJc w:val="left"/>
+      <w:pPr>
+        <w:ind w:left="2880" w:hanging="360"/>
+      </w:pPr>
+    </w:lvl>
+    <w:lvl w:ilvl="4" w:tplc="04090019" w:tentative="1">
+      <w:start w:val="1"/>
+      <w:numFmt w:val="lowerLetter"/>
+      <w:lvlText w:val="%5."/>
+      <w:lvlJc w:val="left"/>
+      <w:pPr>
+        <w:ind w:left="3600" w:hanging="360"/>
+      </w:pPr>
+    </w:lvl>
+    <w:lvl w:ilvl="5" w:tplc="0409001B" w:tentative="1">
+      <w:start w:val="1"/>
+      <w:numFmt w:val="lowerRoman"/>
+      <w:lvlText w:val="%6."/>
+      <w:lvlJc w:val="right"/>
+      <w:pPr>
+        <w:ind w:left="4320" w:hanging="180"/>
+      </w:pPr>
+    </w:lvl>
+    <w:lvl w:ilvl="6" w:tplc="0409000F" w:tentative="1">
+      <w:start w:val="1"/>
+      <w:numFmt w:val="decimal"/>
+      <w:lvlText w:val="%7."/>
+      <w:lvlJc w:val="left"/>
+      <w:pPr>
+        <w:ind w:left="5040" w:hanging="360"/>
+      </w:pPr>
+    </w:lvl>
+    <w:lvl w:ilvl="7" w:tplc="04090019" w:tentative="1">
+      <w:start w:val="1"/>
+      <w:numFmt w:val="lowerLetter"/>
+      <w:lvlText w:val="%8."/>
+      <w:lvlJc w:val="left"/>
+      <w:pPr>
+        <w:ind w:left="5760" w:hanging="360"/>
+      </w:pPr>
+    </w:lvl>
+    <w:lvl w:ilvl="8" w:tplc="0409001B" w:tentative="1">
+      <w:start w:val="1"/>
+      <w:numFmt w:val="lowerRoman"/>
+      <w:lvlText w:val="%9."/>
+      <w:lvlJc w:val="right"/>
+      <w:pPr>
+        <w:ind w:left="6480" w:hanging="180"/>
+      </w:pPr>
+    </w:lvl>
+  </w:abstractNum>
+  <w:abstractNum w:abstractNumId="4">
+    <w:nsid w:val="43815F4A"/>
+    <w:multiLevelType w:val="hybridMultilevel"/>
+    <w:tmpl w:val="C3843F54"/>
+    <w:lvl w:ilvl="0" w:tplc="0409000F">
+      <w:start w:val="1"/>
+      <w:numFmt w:val="decimal"/>
+      <w:lvlText w:val="%1."/>
+      <w:lvlJc w:val="left"/>
+      <w:pPr>
+        <w:ind w:left="720" w:hanging="360"/>
+      </w:pPr>
+    </w:lvl>
+    <w:lvl w:ilvl="1" w:tplc="04090019" w:tentative="1">
+      <w:start w:val="1"/>
+      <w:numFmt w:val="lowerLetter"/>
+      <w:lvlText w:val="%2."/>
+      <w:lvlJc w:val="left"/>
+      <w:pPr>
+        <w:ind w:left="1440" w:hanging="360"/>
+      </w:pPr>
+    </w:lvl>
+    <w:lvl w:ilvl="2" w:tplc="0409001B" w:tentative="1">
+      <w:start w:val="1"/>
+      <w:numFmt w:val="lowerRoman"/>
+      <w:lvlText w:val="%3."/>
+      <w:lvlJc w:val="right"/>
+      <w:pPr>
+        <w:ind w:left="2160" w:hanging="180"/>
+      </w:pPr>
+    </w:lvl>
+    <w:lvl w:ilvl="3" w:tplc="0409000F" w:tentative="1">
+      <w:start w:val="1"/>
+      <w:numFmt w:val="decimal"/>
+      <w:lvlText w:val="%4."/>
+      <w:lvlJc w:val="left"/>
+      <w:pPr>
+        <w:ind w:left="2880" w:hanging="360"/>
+      </w:pPr>
+    </w:lvl>
+    <w:lvl w:ilvl="4" w:tplc="04090019" w:tentative="1">
+      <w:start w:val="1"/>
+      <w:numFmt w:val="lowerLetter"/>
+      <w:lvlText w:val="%5."/>
+      <w:lvlJc w:val="left"/>
+      <w:pPr>
+        <w:ind w:left="3600" w:hanging="360"/>
+      </w:pPr>
+    </w:lvl>
+    <w:lvl w:ilvl="5" w:tplc="0409001B" w:tentative="1">
+      <w:start w:val="1"/>
+      <w:numFmt w:val="lowerRoman"/>
+      <w:lvlText w:val="%6."/>
+      <w:lvlJc w:val="right"/>
+      <w:pPr>
+        <w:ind w:left="4320" w:hanging="180"/>
+      </w:pPr>
+    </w:lvl>
+    <w:lvl w:ilvl="6" w:tplc="0409000F" w:tentative="1">
+      <w:start w:val="1"/>
+      <w:numFmt w:val="decimal"/>
+      <w:lvlText w:val="%7."/>
+      <w:lvlJc w:val="left"/>
+      <w:pPr>
+        <w:ind w:left="5040" w:hanging="360"/>
+      </w:pPr>
+    </w:lvl>
+    <w:lvl w:ilvl="7" w:tplc="04090019" w:tentative="1">
+      <w:start w:val="1"/>
+      <w:numFmt w:val="lowerLetter"/>
+      <w:lvlText w:val="%8."/>
+      <w:lvlJc w:val="left"/>
+      <w:pPr>
+        <w:ind w:left="5760" w:hanging="360"/>
+      </w:pPr>
+    </w:lvl>
+    <w:lvl w:ilvl="8" w:tplc="0409001B" w:tentative="1">
+      <w:start w:val="1"/>
+      <w:numFmt w:val="lowerRoman"/>
+      <w:lvlText w:val="%9."/>
+      <w:lvlJc w:val="right"/>
+      <w:pPr>
+        <w:ind w:left="6480" w:hanging="180"/>
+      </w:pPr>
+    </w:lvl>
+  </w:abstractNum>
   <w:num w:numId="1">
     <w:abstractNumId w:val="0"/>
   </w:num>
   <w:num w:numId="2">
     <w:abstractNumId w:val="1"/>
+  </w:num>
+  <w:num w:numId="3">
+    <w:abstractNumId w:val="4"/>
+  </w:num>
+  <w:num w:numId="4">
+    <w:abstractNumId w:val="2"/>
+  </w:num>
+  <w:num w:numId="5">
+    <w:abstractNumId w:val="3"/>
   </w:num>
 </w:numbering>
 </file>

</xml_diff>